<commit_message>
Fix html template description
</commit_message>
<xml_diff>
--- a/Booking Meeting - HTML template Description.docx
+++ b/Booking Meeting - HTML template Description.docx
@@ -423,7 +423,7 @@
                   </wp:anchor>
                 </w:drawing>
               </mc:Choice>
-              <mc:Fallback xmlns:w16se="http://schemas.microsoft.com/office/word/2015/wordml/symex" xmlns:cx5="http://schemas.microsoft.com/office/drawing/2016/5/11/chartex" xmlns:cx4="http://schemas.microsoft.com/office/drawing/2016/5/10/chartex" xmlns:cx3="http://schemas.microsoft.com/office/drawing/2016/5/9/chartex" xmlns:cx2="http://schemas.microsoft.com/office/drawing/2015/10/21/chartex" xmlns:cx1="http://schemas.microsoft.com/office/drawing/2015/9/8/chartex" xmlns:cx="http://schemas.microsoft.com/office/drawing/2014/chartex">
+              <mc:Fallback xmlns:cx="http://schemas.microsoft.com/office/drawing/2014/chartex" xmlns:cx1="http://schemas.microsoft.com/office/drawing/2015/9/8/chartex" xmlns:cx2="http://schemas.microsoft.com/office/drawing/2015/10/21/chartex" xmlns:cx3="http://schemas.microsoft.com/office/drawing/2016/5/9/chartex" xmlns:cx4="http://schemas.microsoft.com/office/drawing/2016/5/10/chartex" xmlns:cx5="http://schemas.microsoft.com/office/drawing/2016/5/11/chartex" xmlns:w16se="http://schemas.microsoft.com/office/word/2015/wordml/symex">
                 <w:pict>
                   <v:group w14:anchorId="2737EC64" id="Group 193" o:spid="_x0000_s1026" style="position:absolute;margin-left:0;margin-top:0;width:540.55pt;height:718.4pt;z-index:-251657216;mso-width-percent:882;mso-height-percent:909;mso-position-horizontal:center;mso-position-horizontal-relative:page;mso-position-vertical:center;mso-position-vertical-relative:page;mso-width-percent:882;mso-height-percent:909" coordsize="68648,91235" o:gfxdata="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">
                     <v:rect id="Rectangle 194" o:spid="_x0000_s1027" style="position:absolute;width:68580;height:13716;visibility:visible;mso-wrap-style:square;v-text-anchor:middle" o:gfxdata="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" fillcolor="#5b9bd5 [3204]" stroked="f" strokeweight="1pt"/>
@@ -17964,10 +17964,10 @@
           <w:noProof/>
         </w:rPr>
         <w:drawing>
-          <wp:inline distT="0" distB="0" distL="0" distR="0" wp14:anchorId="7077E4C3" wp14:editId="5BF3D2A4">
-            <wp:extent cx="5943600" cy="2788920"/>
-            <wp:effectExtent l="0" t="0" r="0" b="0"/>
-            <wp:docPr id="5" name="Picture 5"/>
+          <wp:inline distT="0" distB="0" distL="0" distR="0" wp14:anchorId="70ED44A9" wp14:editId="7E31BCBB">
+            <wp:extent cx="5943600" cy="2799715"/>
+            <wp:effectExtent l="0" t="0" r="0" b="635"/>
+            <wp:docPr id="6" name="Picture 6"/>
             <wp:cNvGraphicFramePr>
               <a:graphicFrameLocks xmlns:a="http://schemas.openxmlformats.org/drawingml/2006/main" noChangeAspect="1"/>
             </wp:cNvGraphicFramePr>
@@ -17987,7 +17987,7 @@
                   <pic:spPr>
                     <a:xfrm>
                       <a:off x="0" y="0"/>
-                      <a:ext cx="5943600" cy="2788920"/>
+                      <a:ext cx="5943600" cy="2799715"/>
                     </a:xfrm>
                     <a:prstGeom prst="rect">
                       <a:avLst/>
@@ -23821,7 +23821,7 @@
 </file>
 
 <file path=customXml/itemProps1.xml><?xml version="1.0" encoding="utf-8"?>
-<ds:datastoreItem xmlns:ds="http://schemas.openxmlformats.org/officeDocument/2006/customXml" ds:itemID="{262F55D9-E7EA-4EEB-9C1D-5D9D712FCF78}">
+<ds:datastoreItem xmlns:ds="http://schemas.openxmlformats.org/officeDocument/2006/customXml" ds:itemID="{BC8ED845-A848-4B98-977F-3069C6BDB15A}">
   <ds:schemaRefs>
     <ds:schemaRef ds:uri="http://schemas.openxmlformats.org/officeDocument/2006/bibliography"/>
   </ds:schemaRefs>

</xml_diff>

<commit_message>
Fixing html template description
</commit_message>
<xml_diff>
--- a/Booking Meeting - HTML template Description.docx
+++ b/Booking Meeting - HTML template Description.docx
@@ -423,7 +423,7 @@
                   </wp:anchor>
                 </w:drawing>
               </mc:Choice>
-              <mc:Fallback xmlns:cx="http://schemas.microsoft.com/office/drawing/2014/chartex" xmlns:cx1="http://schemas.microsoft.com/office/drawing/2015/9/8/chartex" xmlns:cx2="http://schemas.microsoft.com/office/drawing/2015/10/21/chartex" xmlns:cx3="http://schemas.microsoft.com/office/drawing/2016/5/9/chartex" xmlns:cx4="http://schemas.microsoft.com/office/drawing/2016/5/10/chartex" xmlns:cx5="http://schemas.microsoft.com/office/drawing/2016/5/11/chartex" xmlns:w16se="http://schemas.microsoft.com/office/word/2015/wordml/symex">
+              <mc:Fallback xmlns:w16se="http://schemas.microsoft.com/office/word/2015/wordml/symex" xmlns:cx5="http://schemas.microsoft.com/office/drawing/2016/5/11/chartex" xmlns:cx4="http://schemas.microsoft.com/office/drawing/2016/5/10/chartex" xmlns:cx3="http://schemas.microsoft.com/office/drawing/2016/5/9/chartex" xmlns:cx2="http://schemas.microsoft.com/office/drawing/2015/10/21/chartex" xmlns:cx1="http://schemas.microsoft.com/office/drawing/2015/9/8/chartex" xmlns:cx="http://schemas.microsoft.com/office/drawing/2014/chartex">
                 <w:pict>
                   <v:group w14:anchorId="2737EC64" id="Group 193" o:spid="_x0000_s1026" style="position:absolute;margin-left:0;margin-top:0;width:540.55pt;height:718.4pt;z-index:-251657216;mso-width-percent:882;mso-height-percent:909;mso-position-horizontal:center;mso-position-horizontal-relative:page;mso-position-vertical:center;mso-position-vertical-relative:page;mso-width-percent:882;mso-height-percent:909" coordsize="68648,91235" o:gfxdata="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">
                     <v:rect id="Rectangle 194" o:spid="_x0000_s1027" style="position:absolute;width:68580;height:13716;visibility:visible;mso-wrap-style:square;v-text-anchor:middle" o:gfxdata="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" fillcolor="#5b9bd5 [3204]" stroked="f" strokeweight="1pt"/>
@@ -655,7 +655,10 @@
             <w:t xml:space="preserve"> Isi</w:t>
           </w:r>
         </w:p>
-        <w:p/>
+        <w:p>
+          <w:bookmarkStart w:id="0" w:name="_GoBack"/>
+          <w:bookmarkEnd w:id="0"/>
+        </w:p>
         <w:p>
           <w:pPr>
             <w:pStyle w:val="TOC1"/>
@@ -724,7 +727,7 @@
                 <w:noProof/>
                 <w:webHidden/>
               </w:rPr>
-              <w:t>1</w:t>
+              <w:t>2</w:t>
             </w:r>
             <w:r>
               <w:rPr>
@@ -808,7 +811,7 @@
                 <w:noProof/>
                 <w:webHidden/>
               </w:rPr>
-              <w:t>2</w:t>
+              <w:t>4</w:t>
             </w:r>
             <w:r>
               <w:rPr>
@@ -892,7 +895,7 @@
                 <w:noProof/>
                 <w:webHidden/>
               </w:rPr>
-              <w:t>3</w:t>
+              <w:t>5</w:t>
             </w:r>
             <w:r>
               <w:rPr>
@@ -976,7 +979,7 @@
                 <w:noProof/>
                 <w:webHidden/>
               </w:rPr>
-              <w:t>3</w:t>
+              <w:t>5</w:t>
             </w:r>
             <w:r>
               <w:rPr>
@@ -1060,7 +1063,7 @@
                 <w:noProof/>
                 <w:webHidden/>
               </w:rPr>
-              <w:t>4</w:t>
+              <w:t>6</w:t>
             </w:r>
             <w:r>
               <w:rPr>
@@ -1144,7 +1147,7 @@
                 <w:noProof/>
                 <w:webHidden/>
               </w:rPr>
-              <w:t>6</w:t>
+              <w:t>7</w:t>
             </w:r>
             <w:r>
               <w:rPr>
@@ -1228,7 +1231,7 @@
                 <w:noProof/>
                 <w:webHidden/>
               </w:rPr>
-              <w:t>7</w:t>
+              <w:t>8</w:t>
             </w:r>
             <w:r>
               <w:rPr>
@@ -1312,7 +1315,7 @@
                 <w:noProof/>
                 <w:webHidden/>
               </w:rPr>
-              <w:t>8</w:t>
+              <w:t>9</w:t>
             </w:r>
             <w:r>
               <w:rPr>
@@ -1396,7 +1399,7 @@
                 <w:noProof/>
                 <w:webHidden/>
               </w:rPr>
-              <w:t>9</w:t>
+              <w:t>10</w:t>
             </w:r>
             <w:r>
               <w:rPr>
@@ -1480,7 +1483,7 @@
                 <w:noProof/>
                 <w:webHidden/>
               </w:rPr>
-              <w:t>10</w:t>
+              <w:t>11</w:t>
             </w:r>
             <w:r>
               <w:rPr>
@@ -1564,7 +1567,7 @@
                 <w:noProof/>
                 <w:webHidden/>
               </w:rPr>
-              <w:t>11</w:t>
+              <w:t>12</w:t>
             </w:r>
             <w:r>
               <w:rPr>
@@ -1648,7 +1651,7 @@
                 <w:noProof/>
                 <w:webHidden/>
               </w:rPr>
-              <w:t>12</w:t>
+              <w:t>13</w:t>
             </w:r>
             <w:r>
               <w:rPr>
@@ -1732,7 +1735,7 @@
                 <w:noProof/>
                 <w:webHidden/>
               </w:rPr>
-              <w:t>13</w:t>
+              <w:t>14</w:t>
             </w:r>
             <w:r>
               <w:rPr>
@@ -1816,7 +1819,7 @@
                 <w:noProof/>
                 <w:webHidden/>
               </w:rPr>
-              <w:t>14</w:t>
+              <w:t>15</w:t>
             </w:r>
             <w:r>
               <w:rPr>
@@ -1900,7 +1903,7 @@
                 <w:noProof/>
                 <w:webHidden/>
               </w:rPr>
-              <w:t>15</w:t>
+              <w:t>16</w:t>
             </w:r>
             <w:r>
               <w:rPr>
@@ -1984,7 +1987,7 @@
                 <w:noProof/>
                 <w:webHidden/>
               </w:rPr>
-              <w:t>16</w:t>
+              <w:t>17</w:t>
             </w:r>
             <w:r>
               <w:rPr>
@@ -2068,7 +2071,7 @@
                 <w:noProof/>
                 <w:webHidden/>
               </w:rPr>
-              <w:t>16</w:t>
+              <w:t>17</w:t>
             </w:r>
             <w:r>
               <w:rPr>
@@ -2152,7 +2155,7 @@
                 <w:noProof/>
                 <w:webHidden/>
               </w:rPr>
-              <w:t>17</w:t>
+              <w:t>18</w:t>
             </w:r>
             <w:r>
               <w:rPr>
@@ -2236,7 +2239,7 @@
                 <w:noProof/>
                 <w:webHidden/>
               </w:rPr>
-              <w:t>18</w:t>
+              <w:t>19</w:t>
             </w:r>
             <w:r>
               <w:rPr>
@@ -2320,7 +2323,7 @@
                 <w:noProof/>
                 <w:webHidden/>
               </w:rPr>
-              <w:t>19</w:t>
+              <w:t>20</w:t>
             </w:r>
             <w:r>
               <w:rPr>
@@ -2404,7 +2407,7 @@
                 <w:noProof/>
                 <w:webHidden/>
               </w:rPr>
-              <w:t>20</w:t>
+              <w:t>21</w:t>
             </w:r>
             <w:r>
               <w:rPr>
@@ -2484,7 +2487,628 @@
           <w:color w:val="auto"/>
         </w:rPr>
       </w:pPr>
-      <w:bookmarkStart w:id="0" w:name="_Toc475075183"/>
+      <w:bookmarkStart w:id="1" w:name="_Toc475075183"/>
+      <w:r>
+        <w:rPr>
+          <w:rFonts w:ascii="Times New Roman" w:hAnsi="Times New Roman" w:cs="Times New Roman"/>
+          <w:color w:val="auto"/>
+        </w:rPr>
+        <w:lastRenderedPageBreak/>
+        <w:t>LEMBAR PERSETUJUAN</w:t>
+      </w:r>
+    </w:p>
+    <w:p>
+      <w:pPr>
+        <w:pStyle w:val="Heading1"/>
+        <w:jc w:val="center"/>
+        <w:rPr>
+          <w:rFonts w:ascii="Times New Roman" w:hAnsi="Times New Roman" w:cs="Times New Roman"/>
+          <w:color w:val="auto"/>
+        </w:rPr>
+      </w:pPr>
+    </w:p>
+    <w:p>
+      <w:pPr>
+        <w:rPr>
+          <w:rFonts w:ascii="Times New Roman" w:hAnsi="Times New Roman" w:cs="Times New Roman"/>
+        </w:rPr>
+      </w:pPr>
+    </w:p>
+    <w:p>
+      <w:pPr>
+        <w:jc w:val="center"/>
+        <w:rPr>
+          <w:rFonts w:ascii="Times New Roman" w:hAnsi="Times New Roman" w:cs="Times New Roman"/>
+        </w:rPr>
+      </w:pPr>
+      <w:r>
+        <w:rPr>
+          <w:rFonts w:ascii="Times New Roman" w:hAnsi="Times New Roman" w:cs="Times New Roman"/>
+        </w:rPr>
+        <w:t>OSLO REQUIREMENT DOCUMENTATION</w:t>
+      </w:r>
+    </w:p>
+    <w:p>
+      <w:pPr>
+        <w:jc w:val="center"/>
+        <w:rPr>
+          <w:rFonts w:ascii="Times New Roman" w:hAnsi="Times New Roman" w:cs="Times New Roman"/>
+        </w:rPr>
+      </w:pPr>
+      <w:r>
+        <w:rPr>
+          <w:rFonts w:ascii="Times New Roman" w:hAnsi="Times New Roman" w:cs="Times New Roman"/>
+        </w:rPr>
+        <w:t>BOOKING MEETING ROOM</w:t>
+      </w:r>
+    </w:p>
+    <w:p>
+      <w:pPr>
+        <w:jc w:val="center"/>
+        <w:rPr>
+          <w:rFonts w:ascii="Times New Roman" w:hAnsi="Times New Roman" w:cs="Times New Roman"/>
+        </w:rPr>
+      </w:pPr>
+    </w:p>
+    <w:p>
+      <w:pPr>
+        <w:jc w:val="center"/>
+        <w:rPr>
+          <w:rFonts w:ascii="Times New Roman" w:hAnsi="Times New Roman" w:cs="Times New Roman"/>
+        </w:rPr>
+      </w:pPr>
+    </w:p>
+    <w:p>
+      <w:pPr>
+        <w:jc w:val="both"/>
+        <w:rPr>
+          <w:rFonts w:ascii="Times New Roman" w:hAnsi="Times New Roman" w:cs="Times New Roman"/>
+        </w:rPr>
+      </w:pPr>
+      <w:r>
+        <w:rPr>
+          <w:rFonts w:ascii="Times New Roman" w:hAnsi="Times New Roman" w:cs="Times New Roman"/>
+        </w:rPr>
+        <w:tab/>
+      </w:r>
+      <w:r>
+        <w:rPr>
+          <w:rFonts w:ascii="Times New Roman" w:hAnsi="Times New Roman" w:cs="Times New Roman"/>
+        </w:rPr>
+        <w:tab/>
+      </w:r>
+      <w:proofErr w:type="spellStart"/>
+      <w:r>
+        <w:rPr>
+          <w:rFonts w:ascii="Times New Roman" w:hAnsi="Times New Roman" w:cs="Times New Roman"/>
+          <w:b/>
+        </w:rPr>
+        <w:t>Pembimbing</w:t>
+      </w:r>
+      <w:proofErr w:type="spellEnd"/>
+      <w:r>
+        <w:rPr>
+          <w:rFonts w:ascii="Times New Roman" w:hAnsi="Times New Roman" w:cs="Times New Roman"/>
+          <w:b/>
+        </w:rPr>
+        <w:tab/>
+      </w:r>
+      <w:r>
+        <w:rPr>
+          <w:rFonts w:ascii="Times New Roman" w:hAnsi="Times New Roman" w:cs="Times New Roman"/>
+        </w:rPr>
+        <w:tab/>
+      </w:r>
+      <w:r>
+        <w:rPr>
+          <w:rFonts w:ascii="Times New Roman" w:hAnsi="Times New Roman" w:cs="Times New Roman"/>
+        </w:rPr>
+        <w:tab/>
+      </w:r>
+      <w:r>
+        <w:rPr>
+          <w:rFonts w:ascii="Times New Roman" w:hAnsi="Times New Roman" w:cs="Times New Roman"/>
+        </w:rPr>
+        <w:tab/>
+      </w:r>
+      <w:r>
+        <w:rPr>
+          <w:rFonts w:ascii="Times New Roman" w:hAnsi="Times New Roman" w:cs="Times New Roman"/>
+        </w:rPr>
+        <w:tab/>
+      </w:r>
+      <w:r>
+        <w:rPr>
+          <w:rFonts w:ascii="Times New Roman" w:hAnsi="Times New Roman" w:cs="Times New Roman"/>
+        </w:rPr>
+        <w:tab/>
+      </w:r>
+      <w:r>
+        <w:rPr>
+          <w:rFonts w:ascii="Times New Roman" w:hAnsi="Times New Roman" w:cs="Times New Roman"/>
+        </w:rPr>
+        <w:tab/>
+      </w:r>
+      <w:r>
+        <w:rPr>
+          <w:rFonts w:ascii="Times New Roman" w:hAnsi="Times New Roman" w:cs="Times New Roman"/>
+          <w:b/>
+        </w:rPr>
+        <w:t>Developer</w:t>
+      </w:r>
+    </w:p>
+    <w:p>
+      <w:pPr>
+        <w:jc w:val="both"/>
+        <w:rPr>
+          <w:rFonts w:ascii="Times New Roman" w:hAnsi="Times New Roman" w:cs="Times New Roman"/>
+        </w:rPr>
+      </w:pPr>
+      <w:r>
+        <w:rPr>
+          <w:rFonts w:ascii="Times New Roman" w:hAnsi="Times New Roman" w:cs="Times New Roman"/>
+        </w:rPr>
+        <w:tab/>
+      </w:r>
+      <w:r>
+        <w:rPr>
+          <w:rFonts w:ascii="Times New Roman" w:hAnsi="Times New Roman" w:cs="Times New Roman"/>
+        </w:rPr>
+        <w:tab/>
+      </w:r>
+      <w:r>
+        <w:rPr>
+          <w:rFonts w:ascii="Times New Roman" w:hAnsi="Times New Roman" w:cs="Times New Roman"/>
+        </w:rPr>
+        <w:tab/>
+      </w:r>
+      <w:r>
+        <w:rPr>
+          <w:rFonts w:ascii="Times New Roman" w:hAnsi="Times New Roman" w:cs="Times New Roman"/>
+        </w:rPr>
+        <w:tab/>
+      </w:r>
+      <w:r>
+        <w:rPr>
+          <w:rFonts w:ascii="Times New Roman" w:hAnsi="Times New Roman" w:cs="Times New Roman"/>
+        </w:rPr>
+        <w:tab/>
+      </w:r>
+      <w:r>
+        <w:rPr>
+          <w:rFonts w:ascii="Times New Roman" w:hAnsi="Times New Roman" w:cs="Times New Roman"/>
+        </w:rPr>
+        <w:tab/>
+      </w:r>
+      <w:r>
+        <w:rPr>
+          <w:rFonts w:ascii="Times New Roman" w:hAnsi="Times New Roman" w:cs="Times New Roman"/>
+        </w:rPr>
+        <w:tab/>
+      </w:r>
+      <w:r>
+        <w:rPr>
+          <w:rFonts w:ascii="Times New Roman" w:hAnsi="Times New Roman" w:cs="Times New Roman"/>
+        </w:rPr>
+        <w:tab/>
+      </w:r>
+      <w:r>
+        <w:rPr>
+          <w:rFonts w:ascii="Times New Roman" w:hAnsi="Times New Roman" w:cs="Times New Roman"/>
+        </w:rPr>
+        <w:tab/>
+      </w:r>
+      <w:r>
+        <w:rPr>
+          <w:rFonts w:ascii="Times New Roman" w:hAnsi="Times New Roman" w:cs="Times New Roman"/>
+        </w:rPr>
+        <w:t xml:space="preserve">  </w:t>
+      </w:r>
+      <w:r>
+        <w:rPr>
+          <w:rFonts w:ascii="Times New Roman" w:hAnsi="Times New Roman" w:cs="Times New Roman"/>
+        </w:rPr>
+        <w:t xml:space="preserve">Jakarta, 17 </w:t>
+      </w:r>
+      <w:proofErr w:type="spellStart"/>
+      <w:r>
+        <w:rPr>
+          <w:rFonts w:ascii="Times New Roman" w:hAnsi="Times New Roman" w:cs="Times New Roman"/>
+        </w:rPr>
+        <w:t>Februari</w:t>
+      </w:r>
+      <w:proofErr w:type="spellEnd"/>
+      <w:r>
+        <w:rPr>
+          <w:rFonts w:ascii="Times New Roman" w:hAnsi="Times New Roman" w:cs="Times New Roman"/>
+        </w:rPr>
+        <w:t xml:space="preserve"> 2017</w:t>
+      </w:r>
+    </w:p>
+    <w:p>
+      <w:pPr>
+        <w:jc w:val="both"/>
+        <w:rPr>
+          <w:rFonts w:ascii="Times New Roman" w:hAnsi="Times New Roman" w:cs="Times New Roman"/>
+        </w:rPr>
+      </w:pPr>
+    </w:p>
+    <w:p>
+      <w:pPr>
+        <w:jc w:val="both"/>
+        <w:rPr>
+          <w:rFonts w:ascii="Times New Roman" w:hAnsi="Times New Roman" w:cs="Times New Roman"/>
+        </w:rPr>
+      </w:pPr>
+    </w:p>
+    <w:p>
+      <w:pPr>
+        <w:jc w:val="both"/>
+        <w:rPr>
+          <w:rFonts w:ascii="Times New Roman" w:hAnsi="Times New Roman" w:cs="Times New Roman"/>
+        </w:rPr>
+      </w:pPr>
+    </w:p>
+    <w:p>
+      <w:pPr>
+        <w:ind w:left="720"/>
+        <w:jc w:val="both"/>
+        <w:rPr>
+          <w:rFonts w:ascii="Times New Roman" w:hAnsi="Times New Roman" w:cs="Times New Roman"/>
+        </w:rPr>
+      </w:pPr>
+      <w:r>
+        <w:rPr>
+          <w:rFonts w:ascii="Times New Roman" w:hAnsi="Times New Roman" w:cs="Times New Roman"/>
+        </w:rPr>
+        <w:t xml:space="preserve">         </w:t>
+      </w:r>
+      <w:proofErr w:type="spellStart"/>
+      <w:proofErr w:type="gramStart"/>
+      <w:r>
+        <w:rPr>
+          <w:rFonts w:ascii="Times New Roman" w:hAnsi="Times New Roman" w:cs="Times New Roman"/>
+        </w:rPr>
+        <w:t>Dwi</w:t>
+      </w:r>
+      <w:proofErr w:type="spellEnd"/>
+      <w:proofErr w:type="gramEnd"/>
+      <w:r>
+        <w:rPr>
+          <w:rFonts w:ascii="Times New Roman" w:hAnsi="Times New Roman" w:cs="Times New Roman"/>
+        </w:rPr>
+        <w:t xml:space="preserve"> </w:t>
+      </w:r>
+      <w:proofErr w:type="spellStart"/>
+      <w:r>
+        <w:rPr>
+          <w:rFonts w:ascii="Times New Roman" w:hAnsi="Times New Roman" w:cs="Times New Roman"/>
+        </w:rPr>
+        <w:t>Priyohutomo</w:t>
+      </w:r>
+      <w:proofErr w:type="spellEnd"/>
+      <w:r>
+        <w:rPr>
+          <w:rFonts w:ascii="Times New Roman" w:hAnsi="Times New Roman" w:cs="Times New Roman"/>
+        </w:rPr>
+        <w:tab/>
+      </w:r>
+      <w:r>
+        <w:rPr>
+          <w:rFonts w:ascii="Times New Roman" w:hAnsi="Times New Roman" w:cs="Times New Roman"/>
+        </w:rPr>
+        <w:tab/>
+      </w:r>
+      <w:r>
+        <w:rPr>
+          <w:rFonts w:ascii="Times New Roman" w:hAnsi="Times New Roman" w:cs="Times New Roman"/>
+        </w:rPr>
+        <w:tab/>
+      </w:r>
+      <w:r>
+        <w:rPr>
+          <w:rFonts w:ascii="Times New Roman" w:hAnsi="Times New Roman" w:cs="Times New Roman"/>
+        </w:rPr>
+        <w:tab/>
+      </w:r>
+      <w:r>
+        <w:rPr>
+          <w:rFonts w:ascii="Times New Roman" w:hAnsi="Times New Roman" w:cs="Times New Roman"/>
+        </w:rPr>
+        <w:tab/>
+      </w:r>
+      <w:r>
+        <w:rPr>
+          <w:rFonts w:ascii="Times New Roman" w:hAnsi="Times New Roman" w:cs="Times New Roman"/>
+        </w:rPr>
+        <w:tab/>
+        <w:t xml:space="preserve">          </w:t>
+      </w:r>
+      <w:proofErr w:type="spellStart"/>
+      <w:r>
+        <w:rPr>
+          <w:rFonts w:ascii="Times New Roman" w:hAnsi="Times New Roman" w:cs="Times New Roman"/>
+        </w:rPr>
+        <w:t>Audine</w:t>
+      </w:r>
+      <w:proofErr w:type="spellEnd"/>
+      <w:r>
+        <w:rPr>
+          <w:rFonts w:ascii="Times New Roman" w:hAnsi="Times New Roman" w:cs="Times New Roman"/>
+        </w:rPr>
+        <w:t xml:space="preserve"> </w:t>
+      </w:r>
+      <w:proofErr w:type="spellStart"/>
+      <w:r>
+        <w:rPr>
+          <w:rFonts w:ascii="Times New Roman" w:hAnsi="Times New Roman" w:cs="Times New Roman"/>
+        </w:rPr>
+        <w:t>Amelly</w:t>
+      </w:r>
+      <w:proofErr w:type="spellEnd"/>
+    </w:p>
+    <w:p>
+      <w:pPr>
+        <w:ind w:left="720"/>
+        <w:jc w:val="both"/>
+        <w:rPr>
+          <w:rFonts w:ascii="Times New Roman" w:hAnsi="Times New Roman" w:cs="Times New Roman"/>
+        </w:rPr>
+      </w:pPr>
+    </w:p>
+    <w:p>
+      <w:pPr>
+        <w:jc w:val="center"/>
+        <w:rPr>
+          <w:rFonts w:ascii="Times New Roman" w:hAnsi="Times New Roman" w:cs="Times New Roman"/>
+          <w:b/>
+        </w:rPr>
+      </w:pPr>
+      <w:proofErr w:type="spellStart"/>
+      <w:r>
+        <w:rPr>
+          <w:rFonts w:ascii="Times New Roman" w:hAnsi="Times New Roman" w:cs="Times New Roman"/>
+          <w:b/>
+        </w:rPr>
+        <w:t>Menyetujui</w:t>
+      </w:r>
+      <w:proofErr w:type="spellEnd"/>
+    </w:p>
+    <w:p>
+      <w:pPr>
+        <w:jc w:val="center"/>
+        <w:rPr>
+          <w:rFonts w:ascii="Times New Roman" w:hAnsi="Times New Roman" w:cs="Times New Roman"/>
+        </w:rPr>
+      </w:pPr>
+    </w:p>
+    <w:p>
+      <w:pPr>
+        <w:jc w:val="center"/>
+        <w:rPr>
+          <w:rFonts w:ascii="Times New Roman" w:hAnsi="Times New Roman" w:cs="Times New Roman"/>
+        </w:rPr>
+      </w:pPr>
+    </w:p>
+    <w:p>
+      <w:pPr>
+        <w:jc w:val="center"/>
+        <w:rPr>
+          <w:rFonts w:ascii="Times New Roman" w:hAnsi="Times New Roman" w:cs="Times New Roman"/>
+        </w:rPr>
+      </w:pPr>
+    </w:p>
+    <w:p>
+      <w:pPr>
+        <w:jc w:val="center"/>
+        <w:rPr>
+          <w:rFonts w:ascii="Times New Roman" w:hAnsi="Times New Roman" w:cs="Times New Roman"/>
+        </w:rPr>
+      </w:pPr>
+    </w:p>
+    <w:p>
+      <w:pPr>
+        <w:jc w:val="center"/>
+        <w:rPr>
+          <w:rFonts w:ascii="Times New Roman" w:hAnsi="Times New Roman" w:cs="Times New Roman"/>
+        </w:rPr>
+      </w:pPr>
+      <w:proofErr w:type="spellStart"/>
+      <w:r>
+        <w:rPr>
+          <w:rFonts w:ascii="Times New Roman" w:hAnsi="Times New Roman" w:cs="Times New Roman"/>
+        </w:rPr>
+        <w:t>Gedeon</w:t>
+      </w:r>
+      <w:proofErr w:type="spellEnd"/>
+      <w:r>
+        <w:rPr>
+          <w:rFonts w:ascii="Times New Roman" w:hAnsi="Times New Roman" w:cs="Times New Roman"/>
+        </w:rPr>
+        <w:t xml:space="preserve"> Jimmy </w:t>
+      </w:r>
+      <w:proofErr w:type="spellStart"/>
+      <w:r>
+        <w:rPr>
+          <w:rFonts w:ascii="Times New Roman" w:hAnsi="Times New Roman" w:cs="Times New Roman"/>
+        </w:rPr>
+        <w:t>Santoso</w:t>
+      </w:r>
+      <w:proofErr w:type="spellEnd"/>
+    </w:p>
+    <w:p>
+      <w:pPr>
+        <w:jc w:val="center"/>
+        <w:rPr>
+          <w:rFonts w:ascii="Times New Roman" w:hAnsi="Times New Roman" w:cs="Times New Roman"/>
+        </w:rPr>
+      </w:pPr>
+    </w:p>
+    <w:p>
+      <w:pPr>
+        <w:jc w:val="center"/>
+        <w:rPr>
+          <w:rFonts w:ascii="Times New Roman" w:hAnsi="Times New Roman" w:cs="Times New Roman"/>
+          <w:b/>
+        </w:rPr>
+      </w:pPr>
+      <w:proofErr w:type="spellStart"/>
+      <w:r>
+        <w:rPr>
+          <w:rFonts w:ascii="Times New Roman" w:hAnsi="Times New Roman" w:cs="Times New Roman"/>
+          <w:b/>
+        </w:rPr>
+        <w:t>Mengetahui</w:t>
+      </w:r>
+      <w:proofErr w:type="spellEnd"/>
+    </w:p>
+    <w:p>
+      <w:pPr>
+        <w:jc w:val="both"/>
+        <w:rPr>
+          <w:rFonts w:ascii="Times New Roman" w:hAnsi="Times New Roman" w:cs="Times New Roman"/>
+        </w:rPr>
+      </w:pPr>
+    </w:p>
+    <w:p>
+      <w:pPr>
+        <w:jc w:val="both"/>
+        <w:rPr>
+          <w:rFonts w:ascii="Times New Roman" w:hAnsi="Times New Roman" w:cs="Times New Roman"/>
+        </w:rPr>
+      </w:pPr>
+    </w:p>
+    <w:p>
+      <w:pPr>
+        <w:jc w:val="both"/>
+        <w:rPr>
+          <w:rFonts w:ascii="Times New Roman" w:hAnsi="Times New Roman" w:cs="Times New Roman"/>
+        </w:rPr>
+      </w:pPr>
+    </w:p>
+    <w:p>
+      <w:pPr>
+        <w:jc w:val="both"/>
+        <w:rPr>
+          <w:rFonts w:ascii="Times New Roman" w:hAnsi="Times New Roman" w:cs="Times New Roman"/>
+        </w:rPr>
+      </w:pPr>
+      <w:r>
+        <w:rPr>
+          <w:rFonts w:ascii="Times New Roman" w:hAnsi="Times New Roman" w:cs="Times New Roman"/>
+        </w:rPr>
+        <w:tab/>
+        <w:t xml:space="preserve">       </w:t>
+      </w:r>
+      <w:proofErr w:type="spellStart"/>
+      <w:r>
+        <w:rPr>
+          <w:rFonts w:ascii="Times New Roman" w:hAnsi="Times New Roman" w:cs="Times New Roman"/>
+        </w:rPr>
+        <w:t>Hidayat</w:t>
+      </w:r>
+      <w:proofErr w:type="spellEnd"/>
+      <w:r>
+        <w:rPr>
+          <w:rFonts w:ascii="Times New Roman" w:hAnsi="Times New Roman" w:cs="Times New Roman"/>
+        </w:rPr>
+        <w:t xml:space="preserve"> </w:t>
+      </w:r>
+      <w:proofErr w:type="spellStart"/>
+      <w:r>
+        <w:rPr>
+          <w:rFonts w:ascii="Times New Roman" w:hAnsi="Times New Roman" w:cs="Times New Roman"/>
+        </w:rPr>
+        <w:t>Febriansyah</w:t>
+      </w:r>
+      <w:proofErr w:type="spellEnd"/>
+      <w:r>
+        <w:rPr>
+          <w:rFonts w:ascii="Times New Roman" w:hAnsi="Times New Roman" w:cs="Times New Roman"/>
+        </w:rPr>
+        <w:tab/>
+      </w:r>
+      <w:r>
+        <w:rPr>
+          <w:rFonts w:ascii="Times New Roman" w:hAnsi="Times New Roman" w:cs="Times New Roman"/>
+        </w:rPr>
+        <w:tab/>
+      </w:r>
+      <w:r>
+        <w:rPr>
+          <w:rFonts w:ascii="Times New Roman" w:hAnsi="Times New Roman" w:cs="Times New Roman"/>
+        </w:rPr>
+        <w:tab/>
+      </w:r>
+      <w:r>
+        <w:rPr>
+          <w:rFonts w:ascii="Times New Roman" w:hAnsi="Times New Roman" w:cs="Times New Roman"/>
+        </w:rPr>
+        <w:tab/>
+      </w:r>
+      <w:r>
+        <w:rPr>
+          <w:rFonts w:ascii="Times New Roman" w:hAnsi="Times New Roman" w:cs="Times New Roman"/>
+        </w:rPr>
+        <w:tab/>
+        <w:t xml:space="preserve">          </w:t>
+      </w:r>
+      <w:proofErr w:type="spellStart"/>
+      <w:r>
+        <w:rPr>
+          <w:rFonts w:ascii="Times New Roman" w:hAnsi="Times New Roman" w:cs="Times New Roman"/>
+        </w:rPr>
+        <w:t>Eunike</w:t>
+      </w:r>
+      <w:proofErr w:type="spellEnd"/>
+      <w:r>
+        <w:rPr>
+          <w:rFonts w:ascii="Times New Roman" w:hAnsi="Times New Roman" w:cs="Times New Roman"/>
+        </w:rPr>
+        <w:t xml:space="preserve"> </w:t>
+      </w:r>
+      <w:proofErr w:type="spellStart"/>
+      <w:r>
+        <w:rPr>
+          <w:rFonts w:ascii="Times New Roman" w:hAnsi="Times New Roman" w:cs="Times New Roman"/>
+        </w:rPr>
+        <w:t>Indriani</w:t>
+      </w:r>
+      <w:proofErr w:type="spellEnd"/>
+    </w:p>
+    <w:p>
+      <w:pPr>
+        <w:ind w:left="720"/>
+        <w:jc w:val="both"/>
+        <w:rPr>
+          <w:rFonts w:ascii="Times New Roman" w:hAnsi="Times New Roman" w:cs="Times New Roman"/>
+        </w:rPr>
+      </w:pPr>
+    </w:p>
+    <w:p>
+      <w:pPr>
+        <w:jc w:val="center"/>
+        <w:rPr>
+          <w:rFonts w:ascii="Times New Roman" w:hAnsi="Times New Roman" w:cs="Times New Roman"/>
+        </w:rPr>
+      </w:pPr>
+    </w:p>
+    <w:p>
+      <w:pPr>
+        <w:rPr>
+          <w:rFonts w:ascii="Times New Roman" w:hAnsi="Times New Roman" w:cs="Times New Roman"/>
+        </w:rPr>
+      </w:pPr>
+    </w:p>
+    <w:p>
+      <w:pPr>
+        <w:pStyle w:val="Heading1"/>
+        <w:jc w:val="center"/>
+        <w:rPr>
+          <w:rFonts w:ascii="Times New Roman" w:hAnsi="Times New Roman" w:cs="Times New Roman"/>
+          <w:color w:val="auto"/>
+        </w:rPr>
+      </w:pPr>
       <w:r>
         <w:rPr>
           <w:rFonts w:ascii="Times New Roman" w:hAnsi="Times New Roman" w:cs="Times New Roman"/>
@@ -2507,16 +3131,23 @@
           <w:rFonts w:ascii="Times New Roman" w:hAnsi="Times New Roman" w:cs="Times New Roman"/>
           <w:color w:val="auto"/>
         </w:rPr>
-        <w:t xml:space="preserve"> BOOKING MEETING ROOM</w:t>
+        <w:t xml:space="preserve"> BOOKING MEETING</w:t>
       </w:r>
       <w:r>
         <w:rPr>
           <w:rFonts w:ascii="Times New Roman" w:hAnsi="Times New Roman" w:cs="Times New Roman"/>
           <w:color w:val="auto"/>
         </w:rPr>
+        <w:t xml:space="preserve"> ROOM</w:t>
+      </w:r>
+      <w:r>
+        <w:rPr>
+          <w:rFonts w:ascii="Times New Roman" w:hAnsi="Times New Roman" w:cs="Times New Roman"/>
+          <w:color w:val="auto"/>
+        </w:rPr>
         <w:t>- OVERVIEW</w:t>
       </w:r>
-      <w:bookmarkEnd w:id="0"/>
+      <w:bookmarkEnd w:id="1"/>
     </w:p>
     <w:p/>
     <w:p>
@@ -2741,7 +3372,7 @@
         </w:rPr>
         <w:t xml:space="preserve"> </w:t>
       </w:r>
-      <w:commentRangeStart w:id="1"/>
+      <w:commentRangeStart w:id="2"/>
       <w:r>
         <w:rPr>
           <w:rFonts w:ascii="Times New Roman" w:hAnsi="Times New Roman" w:cs="Times New Roman"/>
@@ -2750,12 +3381,12 @@
         </w:rPr>
         <w:t>ADMIN</w:t>
       </w:r>
-      <w:commentRangeEnd w:id="1"/>
+      <w:commentRangeEnd w:id="2"/>
       <w:r>
         <w:rPr>
           <w:rStyle w:val="CommentReference"/>
         </w:rPr>
-        <w:commentReference w:id="1"/>
+        <w:commentReference w:id="2"/>
       </w:r>
       <w:r>
         <w:rPr>
@@ -3622,7 +4253,7 @@
         </w:rPr>
         <w:t xml:space="preserve"> </w:t>
       </w:r>
-      <w:commentRangeStart w:id="2"/>
+      <w:commentRangeStart w:id="3"/>
       <w:r>
         <w:rPr>
           <w:rFonts w:ascii="Times New Roman" w:hAnsi="Times New Roman" w:cs="Times New Roman"/>
@@ -3631,12 +4262,12 @@
         </w:rPr>
         <w:t>EMPLOYEE</w:t>
       </w:r>
-      <w:commentRangeEnd w:id="2"/>
+      <w:commentRangeEnd w:id="3"/>
       <w:r>
         <w:rPr>
           <w:rStyle w:val="CommentReference"/>
         </w:rPr>
-        <w:commentReference w:id="2"/>
+        <w:commentReference w:id="3"/>
       </w:r>
       <w:r>
         <w:rPr>
@@ -4177,7 +4808,7 @@
       <w:pPr>
         <w:pStyle w:val="DaftarIsii"/>
       </w:pPr>
-      <w:bookmarkStart w:id="3" w:name="_Toc475075184"/>
+      <w:bookmarkStart w:id="4" w:name="_Toc475075184"/>
       <w:r>
         <w:lastRenderedPageBreak/>
         <w:t xml:space="preserve">Opening </w:t>
@@ -4185,7 +4816,7 @@
       <w:r>
         <w:t>page</w:t>
       </w:r>
-      <w:bookmarkEnd w:id="3"/>
+      <w:bookmarkEnd w:id="4"/>
     </w:p>
     <w:p>
       <w:pPr>
@@ -5358,26 +5989,26 @@
       <w:pPr>
         <w:pStyle w:val="DaftarIsii"/>
       </w:pPr>
-      <w:bookmarkStart w:id="4" w:name="_Toc475075185"/>
+      <w:bookmarkStart w:id="5" w:name="_Toc475075185"/>
       <w:r>
         <w:lastRenderedPageBreak/>
         <w:t>Admin Page</w:t>
       </w:r>
-      <w:bookmarkEnd w:id="4"/>
+      <w:bookmarkEnd w:id="5"/>
     </w:p>
     <w:p>
       <w:pPr>
         <w:pStyle w:val="Daftarisiilvl2"/>
       </w:pPr>
-      <w:bookmarkStart w:id="5" w:name="_Toc475075186"/>
+      <w:bookmarkStart w:id="6" w:name="_Toc475075186"/>
       <w:r>
         <w:t xml:space="preserve">Admin </w:t>
       </w:r>
-      <w:commentRangeStart w:id="6"/>
+      <w:commentRangeStart w:id="7"/>
       <w:r>
         <w:t>Page</w:t>
       </w:r>
-      <w:commentRangeEnd w:id="6"/>
+      <w:commentRangeEnd w:id="7"/>
       <w:r>
         <w:rPr>
           <w:rStyle w:val="CommentReference"/>
@@ -5385,9 +6016,9 @@
           <w:b w:val="0"/>
           <w:i w:val="0"/>
         </w:rPr>
-        <w:commentReference w:id="6"/>
-      </w:r>
-      <w:bookmarkEnd w:id="5"/>
+        <w:commentReference w:id="7"/>
+      </w:r>
+      <w:bookmarkEnd w:id="6"/>
     </w:p>
     <w:p>
       <w:pPr>
@@ -6155,7 +6786,7 @@
       <w:pPr>
         <w:pStyle w:val="Daftarisiilvl2"/>
       </w:pPr>
-      <w:bookmarkStart w:id="7" w:name="_Toc475075187"/>
+      <w:bookmarkStart w:id="8" w:name="_Toc475075187"/>
       <w:r>
         <w:lastRenderedPageBreak/>
         <w:t xml:space="preserve">Admin – </w:t>
@@ -6163,7 +6794,7 @@
       <w:r>
         <w:t>Booking Management</w:t>
       </w:r>
-      <w:bookmarkEnd w:id="7"/>
+      <w:bookmarkEnd w:id="8"/>
     </w:p>
     <w:p>
       <w:pPr>
@@ -6779,12 +7410,12 @@
       <w:pPr>
         <w:pStyle w:val="Daftarisiilvl2"/>
       </w:pPr>
-      <w:bookmarkStart w:id="8" w:name="_Toc475075188"/>
+      <w:bookmarkStart w:id="9" w:name="_Toc475075188"/>
       <w:r>
         <w:lastRenderedPageBreak/>
         <w:t>Admin – Booking Management – Booking Detail</w:t>
       </w:r>
-      <w:bookmarkEnd w:id="8"/>
+      <w:bookmarkEnd w:id="9"/>
     </w:p>
     <w:p>
       <w:r>
@@ -7468,7 +8099,7 @@
       <w:pPr>
         <w:pStyle w:val="Daftarisiilvl2"/>
       </w:pPr>
-      <w:bookmarkStart w:id="9" w:name="_Toc475075189"/>
+      <w:bookmarkStart w:id="10" w:name="_Toc475075189"/>
       <w:r>
         <w:lastRenderedPageBreak/>
         <w:t xml:space="preserve">Admin – </w:t>
@@ -7482,7 +8113,7 @@
       <w:r>
         <w:t xml:space="preserve"> – cancelling the book</w:t>
       </w:r>
-      <w:bookmarkEnd w:id="9"/>
+      <w:bookmarkEnd w:id="10"/>
     </w:p>
     <w:p/>
     <w:p>
@@ -7949,12 +8580,12 @@
       <w:pPr>
         <w:pStyle w:val="Daftarisiilvl2"/>
       </w:pPr>
-      <w:bookmarkStart w:id="10" w:name="_Toc475075190"/>
+      <w:bookmarkStart w:id="11" w:name="_Toc475075190"/>
       <w:r>
         <w:lastRenderedPageBreak/>
         <w:t>Admin – Room Management</w:t>
       </w:r>
-      <w:bookmarkEnd w:id="10"/>
+      <w:bookmarkEnd w:id="11"/>
       <w:r>
         <w:t xml:space="preserve"> </w:t>
       </w:r>
@@ -8893,11 +9524,11 @@
         <w:lastRenderedPageBreak/>
         <w:t xml:space="preserve"> </w:t>
       </w:r>
-      <w:bookmarkStart w:id="11" w:name="_Toc475075191"/>
+      <w:bookmarkStart w:id="12" w:name="_Toc475075191"/>
       <w:r>
         <w:t>Admin – Room Management : Add new Room</w:t>
       </w:r>
-      <w:bookmarkEnd w:id="11"/>
+      <w:bookmarkEnd w:id="12"/>
     </w:p>
     <w:p>
       <w:pPr>
@@ -9539,7 +10170,7 @@
         </w:rPr>
         <w:t xml:space="preserve"> </w:t>
       </w:r>
-      <w:commentRangeStart w:id="12"/>
+      <w:commentRangeStart w:id="13"/>
       <w:proofErr w:type="spellStart"/>
       <w:r>
         <w:rPr>
@@ -9549,13 +10180,13 @@
         </w:rPr>
         <w:t>baru</w:t>
       </w:r>
-      <w:commentRangeEnd w:id="12"/>
+      <w:commentRangeEnd w:id="13"/>
       <w:proofErr w:type="spellEnd"/>
       <w:r>
         <w:rPr>
           <w:rStyle w:val="CommentReference"/>
         </w:rPr>
-        <w:commentReference w:id="12"/>
+        <w:commentReference w:id="13"/>
       </w:r>
       <w:r>
         <w:rPr>
@@ -9620,12 +10251,12 @@
       <w:pPr>
         <w:pStyle w:val="Daftarisiilvl2"/>
       </w:pPr>
-      <w:bookmarkStart w:id="13" w:name="_Toc475075192"/>
+      <w:bookmarkStart w:id="14" w:name="_Toc475075192"/>
       <w:r>
         <w:lastRenderedPageBreak/>
         <w:t>Admin – Room Management: Update Room</w:t>
       </w:r>
-      <w:bookmarkEnd w:id="13"/>
+      <w:bookmarkEnd w:id="14"/>
     </w:p>
     <w:p>
       <w:pPr>
@@ -10311,7 +10942,7 @@
         </w:rPr>
         <w:t xml:space="preserve"> </w:t>
       </w:r>
-      <w:commentRangeStart w:id="14"/>
+      <w:commentRangeStart w:id="15"/>
       <w:proofErr w:type="spellStart"/>
       <w:r>
         <w:rPr>
@@ -10321,13 +10952,13 @@
         </w:rPr>
         <w:t>tersebut</w:t>
       </w:r>
-      <w:commentRangeEnd w:id="14"/>
+      <w:commentRangeEnd w:id="15"/>
       <w:proofErr w:type="spellEnd"/>
       <w:r>
         <w:rPr>
           <w:rStyle w:val="CommentReference"/>
         </w:rPr>
-        <w:commentReference w:id="14"/>
+        <w:commentReference w:id="15"/>
       </w:r>
       <w:r>
         <w:rPr>
@@ -10402,7 +11033,7 @@
       <w:pPr>
         <w:pStyle w:val="Daftarisiilvl2"/>
       </w:pPr>
-      <w:bookmarkStart w:id="15" w:name="_Toc475075193"/>
+      <w:bookmarkStart w:id="16" w:name="_Toc475075193"/>
       <w:r>
         <w:lastRenderedPageBreak/>
         <w:t xml:space="preserve">Admin – </w:t>
@@ -10410,7 +11041,7 @@
       <w:r>
         <w:t>Room Management : Delete Room</w:t>
       </w:r>
-      <w:bookmarkEnd w:id="15"/>
+      <w:bookmarkEnd w:id="16"/>
     </w:p>
     <w:p>
       <w:pPr>
@@ -10886,7 +11517,7 @@
         </w:rPr>
         <w:t xml:space="preserve"> </w:t>
       </w:r>
-      <w:commentRangeStart w:id="16"/>
+      <w:commentRangeStart w:id="17"/>
       <w:proofErr w:type="spellStart"/>
       <w:r>
         <w:rPr>
@@ -10896,13 +11527,13 @@
         </w:rPr>
         <w:t>ruangan</w:t>
       </w:r>
-      <w:commentRangeEnd w:id="16"/>
+      <w:commentRangeEnd w:id="17"/>
       <w:proofErr w:type="spellEnd"/>
       <w:r>
         <w:rPr>
           <w:rStyle w:val="CommentReference"/>
         </w:rPr>
-        <w:commentReference w:id="16"/>
+        <w:commentReference w:id="17"/>
       </w:r>
       <w:r>
         <w:rPr>
@@ -10986,11 +11617,11 @@
         <w:lastRenderedPageBreak/>
         <w:t xml:space="preserve"> </w:t>
       </w:r>
-      <w:bookmarkStart w:id="17" w:name="_Toc475075194"/>
+      <w:bookmarkStart w:id="18" w:name="_Toc475075194"/>
       <w:r>
         <w:t>Admin – Office Management</w:t>
       </w:r>
-      <w:bookmarkEnd w:id="17"/>
+      <w:bookmarkEnd w:id="18"/>
     </w:p>
     <w:p>
       <w:pPr>
@@ -11565,7 +12196,7 @@
         </w:rPr>
         <w:t xml:space="preserve"> </w:t>
       </w:r>
-      <w:commentRangeStart w:id="18"/>
+      <w:commentRangeStart w:id="19"/>
       <w:r>
         <w:rPr>
           <w:rFonts w:ascii="Times New Roman" w:hAnsi="Times New Roman" w:cs="Times New Roman"/>
@@ -11574,12 +12205,12 @@
         </w:rPr>
         <w:t>delete</w:t>
       </w:r>
-      <w:commentRangeEnd w:id="18"/>
+      <w:commentRangeEnd w:id="19"/>
       <w:r>
         <w:rPr>
           <w:rStyle w:val="CommentReference"/>
         </w:rPr>
-        <w:commentReference w:id="18"/>
+        <w:commentReference w:id="19"/>
       </w:r>
       <w:r>
         <w:rPr>
@@ -11674,12 +12305,12 @@
       <w:pPr>
         <w:pStyle w:val="Daftarisiilvl2"/>
       </w:pPr>
-      <w:bookmarkStart w:id="19" w:name="_Toc475075195"/>
+      <w:bookmarkStart w:id="20" w:name="_Toc475075195"/>
       <w:r>
         <w:lastRenderedPageBreak/>
         <w:t>Admin – Office Management : Add new Office</w:t>
       </w:r>
-      <w:bookmarkEnd w:id="19"/>
+      <w:bookmarkEnd w:id="20"/>
     </w:p>
     <w:p>
       <w:pPr>
@@ -12272,7 +12903,7 @@
         </w:rPr>
         <w:t xml:space="preserve"> </w:t>
       </w:r>
-      <w:commentRangeStart w:id="20"/>
+      <w:commentRangeStart w:id="21"/>
       <w:proofErr w:type="spellStart"/>
       <w:r>
         <w:rPr>
@@ -12282,13 +12913,13 @@
         </w:rPr>
         <w:t>baru</w:t>
       </w:r>
-      <w:commentRangeEnd w:id="20"/>
+      <w:commentRangeEnd w:id="21"/>
       <w:proofErr w:type="spellEnd"/>
       <w:r>
         <w:rPr>
           <w:rStyle w:val="CommentReference"/>
         </w:rPr>
-        <w:commentReference w:id="20"/>
+        <w:commentReference w:id="21"/>
       </w:r>
       <w:r>
         <w:rPr>
@@ -12383,7 +13014,7 @@
         <w:lastRenderedPageBreak/>
         <w:t xml:space="preserve"> </w:t>
       </w:r>
-      <w:bookmarkStart w:id="21" w:name="_Toc475075196"/>
+      <w:bookmarkStart w:id="22" w:name="_Toc475075196"/>
       <w:r>
         <w:rPr>
           <w:rStyle w:val="Daftarisiilvl2Char"/>
@@ -12393,7 +13024,7 @@
         </w:rPr>
         <w:t>Admin – Office Management : Update Office</w:t>
       </w:r>
-      <w:bookmarkEnd w:id="21"/>
+      <w:bookmarkEnd w:id="22"/>
     </w:p>
     <w:p>
       <w:pPr>
@@ -12922,7 +13553,7 @@
         </w:rPr>
         <w:t xml:space="preserve"> </w:t>
       </w:r>
-      <w:commentRangeStart w:id="22"/>
+      <w:commentRangeStart w:id="23"/>
       <w:r>
         <w:rPr>
           <w:rFonts w:ascii="Times New Roman" w:hAnsi="Times New Roman" w:cs="Times New Roman"/>
@@ -12931,12 +13562,12 @@
         </w:rPr>
         <w:t>save</w:t>
       </w:r>
-      <w:commentRangeEnd w:id="22"/>
+      <w:commentRangeEnd w:id="23"/>
       <w:r>
         <w:rPr>
           <w:rStyle w:val="CommentReference"/>
         </w:rPr>
-        <w:commentReference w:id="22"/>
+        <w:commentReference w:id="23"/>
       </w:r>
       <w:r>
         <w:rPr>
@@ -13021,12 +13652,12 @@
       <w:pPr>
         <w:pStyle w:val="Daftarisiilvl2"/>
       </w:pPr>
-      <w:bookmarkStart w:id="23" w:name="_Toc475075197"/>
+      <w:bookmarkStart w:id="24" w:name="_Toc475075197"/>
       <w:r>
         <w:lastRenderedPageBreak/>
         <w:t>Admin – Office Management : Delete Room</w:t>
       </w:r>
-      <w:bookmarkEnd w:id="23"/>
+      <w:bookmarkEnd w:id="24"/>
     </w:p>
     <w:p>
       <w:pPr>
@@ -13585,7 +14216,7 @@
         </w:rPr>
         <w:t xml:space="preserve"> </w:t>
       </w:r>
-      <w:commentRangeStart w:id="24"/>
+      <w:commentRangeStart w:id="25"/>
       <w:r>
         <w:rPr>
           <w:rFonts w:ascii="Times New Roman" w:hAnsi="Times New Roman" w:cs="Times New Roman"/>
@@ -13594,12 +14225,12 @@
         </w:rPr>
         <w:t>office</w:t>
       </w:r>
-      <w:commentRangeEnd w:id="24"/>
+      <w:commentRangeEnd w:id="25"/>
       <w:r>
         <w:rPr>
           <w:rStyle w:val="CommentReference"/>
         </w:rPr>
-        <w:commentReference w:id="24"/>
+        <w:commentReference w:id="25"/>
       </w:r>
       <w:r>
         <w:rPr>
@@ -13679,25 +14310,25 @@
       <w:pPr>
         <w:pStyle w:val="DaftarIsii"/>
       </w:pPr>
-      <w:bookmarkStart w:id="25" w:name="_Toc475075198"/>
+      <w:bookmarkStart w:id="26" w:name="_Toc475075198"/>
       <w:r>
         <w:lastRenderedPageBreak/>
         <w:t>User Page</w:t>
       </w:r>
-      <w:bookmarkEnd w:id="25"/>
+      <w:bookmarkEnd w:id="26"/>
     </w:p>
     <w:p>
       <w:pPr>
         <w:pStyle w:val="Dftrisilvl25"/>
       </w:pPr>
-      <w:bookmarkStart w:id="26" w:name="_Toc475075199"/>
+      <w:bookmarkStart w:id="27" w:name="_Toc475075199"/>
       <w:r>
         <w:t>User Page</w:t>
       </w:r>
       <w:r>
         <w:t xml:space="preserve"> – All Booking List</w:t>
       </w:r>
-      <w:bookmarkEnd w:id="26"/>
+      <w:bookmarkEnd w:id="27"/>
     </w:p>
     <w:p>
       <w:r>
@@ -14802,7 +15433,7 @@
       <w:pPr>
         <w:pStyle w:val="Dftrisilvl25"/>
       </w:pPr>
-      <w:bookmarkStart w:id="27" w:name="_Toc475075200"/>
+      <w:bookmarkStart w:id="28" w:name="_Toc475075200"/>
       <w:r>
         <w:lastRenderedPageBreak/>
         <w:t xml:space="preserve">User – </w:t>
@@ -14813,7 +15444,7 @@
       <w:r>
         <w:t>Booking List</w:t>
       </w:r>
-      <w:bookmarkEnd w:id="27"/>
+      <w:bookmarkEnd w:id="28"/>
     </w:p>
     <w:p>
       <w:pPr>
@@ -15872,7 +16503,7 @@
         </w:rPr>
         <w:t xml:space="preserve"> </w:t>
       </w:r>
-      <w:commentRangeStart w:id="28"/>
+      <w:commentRangeStart w:id="29"/>
       <w:proofErr w:type="spellStart"/>
       <w:r>
         <w:rPr>
@@ -15882,13 +16513,13 @@
         </w:rPr>
         <w:t>disediakan</w:t>
       </w:r>
-      <w:commentRangeEnd w:id="28"/>
+      <w:commentRangeEnd w:id="29"/>
       <w:proofErr w:type="spellEnd"/>
       <w:r>
         <w:rPr>
           <w:rStyle w:val="CommentReference"/>
         </w:rPr>
-        <w:commentReference w:id="28"/>
+        <w:commentReference w:id="29"/>
       </w:r>
       <w:r>
         <w:rPr>
@@ -16245,12 +16876,12 @@
       <w:pPr>
         <w:pStyle w:val="Dftrisilvl25"/>
       </w:pPr>
-      <w:bookmarkStart w:id="29" w:name="_Toc475075201"/>
+      <w:bookmarkStart w:id="30" w:name="_Toc475075201"/>
       <w:r>
         <w:lastRenderedPageBreak/>
         <w:t>User – Book a Room</w:t>
       </w:r>
-      <w:bookmarkEnd w:id="29"/>
+      <w:bookmarkEnd w:id="30"/>
     </w:p>
     <w:p>
       <w:pPr>
@@ -16905,7 +17536,7 @@
         </w:rPr>
         <w:t xml:space="preserve"> </w:t>
       </w:r>
-      <w:commentRangeStart w:id="30"/>
+      <w:commentRangeStart w:id="31"/>
       <w:proofErr w:type="spellStart"/>
       <w:r>
         <w:rPr>
@@ -16915,13 +17546,13 @@
         </w:rPr>
         <w:t>ruangan</w:t>
       </w:r>
-      <w:commentRangeEnd w:id="30"/>
+      <w:commentRangeEnd w:id="31"/>
       <w:proofErr w:type="spellEnd"/>
       <w:r>
         <w:rPr>
           <w:rStyle w:val="CommentReference"/>
         </w:rPr>
-        <w:commentReference w:id="30"/>
+        <w:commentReference w:id="31"/>
       </w:r>
       <w:r>
         <w:rPr>
@@ -16976,7 +17607,7 @@
       <w:pPr>
         <w:pStyle w:val="Dftrisilvl25"/>
       </w:pPr>
-      <w:bookmarkStart w:id="31" w:name="_Toc475075202"/>
+      <w:bookmarkStart w:id="32" w:name="_Toc475075202"/>
       <w:r>
         <w:lastRenderedPageBreak/>
         <w:t>User – Book a Room : Check</w:t>
@@ -16987,7 +17618,7 @@
       <w:r>
         <w:t xml:space="preserve"> Availability</w:t>
       </w:r>
-      <w:bookmarkEnd w:id="31"/>
+      <w:bookmarkEnd w:id="32"/>
     </w:p>
     <w:p>
       <w:pPr>
@@ -17938,11 +18569,11 @@
         <w:lastRenderedPageBreak/>
         <w:t xml:space="preserve"> </w:t>
       </w:r>
-      <w:bookmarkStart w:id="32" w:name="_Toc475075203"/>
+      <w:bookmarkStart w:id="33" w:name="_Toc475075203"/>
       <w:r>
         <w:t>User – Book a Room : After Choose the Room</w:t>
       </w:r>
-      <w:bookmarkEnd w:id="32"/>
+      <w:bookmarkEnd w:id="33"/>
     </w:p>
     <w:p>
       <w:pPr>
@@ -17999,8 +18630,6 @@
           </wp:inline>
         </w:drawing>
       </w:r>
-      <w:bookmarkStart w:id="33" w:name="_GoBack"/>
-      <w:bookmarkEnd w:id="33"/>
     </w:p>
     <w:p>
       <w:pPr>
@@ -18748,7 +19377,7 @@
 
 <file path=word/comments.xml><?xml version="1.0" encoding="utf-8"?>
 <w:comments xmlns:wpc="http://schemas.microsoft.com/office/word/2010/wordprocessingCanvas" xmlns:mc="http://schemas.openxmlformats.org/markup-compatibility/2006" xmlns:o="urn:schemas-microsoft-com:office:office" xmlns:r="http://schemas.openxmlformats.org/officeDocument/2006/relationships" xmlns:m="http://schemas.openxmlformats.org/officeDocument/2006/math" xmlns:v="urn:schemas-microsoft-com:vml" xmlns:wp14="http://schemas.microsoft.com/office/word/2010/wordprocessingDrawing" xmlns:wp="http://schemas.openxmlformats.org/drawingml/2006/wordprocessingDrawing" xmlns:w10="urn:schemas-microsoft-com:office:word" xmlns:w="http://schemas.openxmlformats.org/wordprocessingml/2006/main" xmlns:w14="http://schemas.microsoft.com/office/word/2010/wordml" xmlns:w15="http://schemas.microsoft.com/office/word/2012/wordml" xmlns:wpg="http://schemas.microsoft.com/office/word/2010/wordprocessingGroup" xmlns:wpi="http://schemas.microsoft.com/office/word/2010/wordprocessingInk" xmlns:wne="http://schemas.microsoft.com/office/word/2006/wordml" xmlns:wps="http://schemas.microsoft.com/office/word/2010/wordprocessingShape" mc:Ignorable="w14 w15 wp14">
-  <w:comment w:id="1" w:author="Gedeon Jimmy Santoso" w:date="2017-02-09T09:59:00Z" w:initials="GJS">
+  <w:comment w:id="2" w:author="Gedeon Jimmy Santoso" w:date="2017-02-09T09:59:00Z" w:initials="GJS">
     <w:p>
       <w:pPr>
         <w:pStyle w:val="CommentText"/>
@@ -18809,7 +19438,7 @@
       </w:r>
     </w:p>
   </w:comment>
-  <w:comment w:id="2" w:author="Gedeon Jimmy Santoso" w:date="2017-02-09T10:00:00Z" w:initials="GJS">
+  <w:comment w:id="3" w:author="Gedeon Jimmy Santoso" w:date="2017-02-09T10:00:00Z" w:initials="GJS">
     <w:p>
       <w:pPr>
         <w:pStyle w:val="CommentText"/>
@@ -18870,7 +19499,7 @@
       </w:r>
     </w:p>
   </w:comment>
-  <w:comment w:id="6" w:author="Gedeon Jimmy Santoso" w:date="2017-02-09T10:44:00Z" w:initials="GJS">
+  <w:comment w:id="7" w:author="Gedeon Jimmy Santoso" w:date="2017-02-09T10:44:00Z" w:initials="GJS">
     <w:p>
       <w:pPr>
         <w:pStyle w:val="CommentText"/>
@@ -18904,7 +19533,7 @@
       <w:proofErr w:type="spellEnd"/>
     </w:p>
   </w:comment>
-  <w:comment w:id="12" w:author="Gedeon Jimmy Santoso" w:date="2017-02-09T11:08:00Z" w:initials="GJS">
+  <w:comment w:id="13" w:author="Gedeon Jimmy Santoso" w:date="2017-02-09T11:08:00Z" w:initials="GJS">
     <w:p>
       <w:pPr>
         <w:pStyle w:val="CommentText"/>
@@ -19166,7 +19795,7 @@
       </w:r>
     </w:p>
   </w:comment>
-  <w:comment w:id="14" w:author="Gedeon Jimmy Santoso" w:date="2017-02-09T11:10:00Z" w:initials="GJS">
+  <w:comment w:id="15" w:author="Gedeon Jimmy Santoso" w:date="2017-02-09T11:10:00Z" w:initials="GJS">
     <w:p>
       <w:pPr>
         <w:pStyle w:val="CommentText"/>
@@ -19248,7 +19877,7 @@
       </w:r>
     </w:p>
   </w:comment>
-  <w:comment w:id="16" w:author="Gedeon Jimmy Santoso" w:date="2017-02-09T11:15:00Z" w:initials="GJS">
+  <w:comment w:id="17" w:author="Gedeon Jimmy Santoso" w:date="2017-02-09T11:15:00Z" w:initials="GJS">
     <w:p>
       <w:pPr>
         <w:pStyle w:val="CommentText"/>
@@ -19282,7 +19911,7 @@
       <w:proofErr w:type="spellEnd"/>
     </w:p>
   </w:comment>
-  <w:comment w:id="18" w:author="Gedeon Jimmy Santoso" w:date="2017-02-09T11:16:00Z" w:initials="GJS">
+  <w:comment w:id="19" w:author="Gedeon Jimmy Santoso" w:date="2017-02-09T11:16:00Z" w:initials="GJS">
     <w:p>
       <w:pPr>
         <w:pStyle w:val="CommentText"/>
@@ -19316,7 +19945,7 @@
       <w:proofErr w:type="spellEnd"/>
     </w:p>
   </w:comment>
-  <w:comment w:id="20" w:author="Gedeon Jimmy Santoso" w:date="2017-02-09T11:16:00Z" w:initials="GJS">
+  <w:comment w:id="21" w:author="Gedeon Jimmy Santoso" w:date="2017-02-09T11:16:00Z" w:initials="GJS">
     <w:p>
       <w:pPr>
         <w:pStyle w:val="CommentText"/>
@@ -19366,7 +19995,7 @@
       <w:proofErr w:type="spellEnd"/>
     </w:p>
   </w:comment>
-  <w:comment w:id="22" w:author="Gedeon Jimmy Santoso" w:date="2017-02-09T11:17:00Z" w:initials="GJS">
+  <w:comment w:id="23" w:author="Gedeon Jimmy Santoso" w:date="2017-02-09T11:17:00Z" w:initials="GJS">
     <w:p>
       <w:pPr>
         <w:pStyle w:val="CommentText"/>
@@ -19416,7 +20045,7 @@
       <w:proofErr w:type="spellEnd"/>
     </w:p>
   </w:comment>
-  <w:comment w:id="24" w:author="Gedeon Jimmy Santoso" w:date="2017-02-09T11:39:00Z" w:initials="GJS">
+  <w:comment w:id="25" w:author="Gedeon Jimmy Santoso" w:date="2017-02-09T11:39:00Z" w:initials="GJS">
     <w:p>
       <w:pPr>
         <w:pStyle w:val="CommentText"/>
@@ -19450,7 +20079,7 @@
       <w:proofErr w:type="spellEnd"/>
     </w:p>
   </w:comment>
-  <w:comment w:id="28" w:author="Gedeon Jimmy Santoso" w:date="2017-02-09T13:35:00Z" w:initials="GJS">
+  <w:comment w:id="29" w:author="Gedeon Jimmy Santoso" w:date="2017-02-09T13:35:00Z" w:initials="GJS">
     <w:p>
       <w:pPr>
         <w:pStyle w:val="CommentText"/>
@@ -19625,7 +20254,7 @@
       </w:r>
     </w:p>
   </w:comment>
-  <w:comment w:id="30" w:author="Gedeon Jimmy Santoso" w:date="2017-02-09T13:40:00Z" w:initials="GJS">
+  <w:comment w:id="31" w:author="Gedeon Jimmy Santoso" w:date="2017-02-09T13:40:00Z" w:initials="GJS">
     <w:p>
       <w:pPr>
         <w:pStyle w:val="CommentText"/>
@@ -20928,7 +21557,7 @@
             <w:sz w:val="28"/>
             <w:szCs w:val="28"/>
           </w:rPr>
-          <w:t>19</w:t>
+          <w:t>2</w:t>
         </w:r>
         <w:r>
           <w:rPr>
@@ -23821,7 +24450,7 @@
 </file>
 
 <file path=customXml/itemProps1.xml><?xml version="1.0" encoding="utf-8"?>
-<ds:datastoreItem xmlns:ds="http://schemas.openxmlformats.org/officeDocument/2006/customXml" ds:itemID="{BC8ED845-A848-4B98-977F-3069C6BDB15A}">
+<ds:datastoreItem xmlns:ds="http://schemas.openxmlformats.org/officeDocument/2006/customXml" ds:itemID="{C04C0111-AC92-43F4-9208-4727DC80E016}">
   <ds:schemaRefs>
     <ds:schemaRef ds:uri="http://schemas.openxmlformats.org/officeDocument/2006/bibliography"/>
   </ds:schemaRefs>

</xml_diff>